<commit_message>
rerun templates thanks to some GH (?) issue (files lost without track)
</commit_message>
<xml_diff>
--- a/demo/anova.docx
+++ b/demo/anova.docx
@@ -770,17 +770,17 @@
               <w:jc w:val="left"/>
             </w:pPr>
             <w:r>
-              <w:t xml:space="preserve">0.9479</w:t>
-            </w:r>
-          </w:p>
-        </w:tc>
-        <w:tc>
-          <w:p>
-            <w:pPr>
-              <w:jc w:val="left"/>
-            </w:pPr>
-            <w:r>
-              <w:t xml:space="preserve">4.0064</w:t>
+              <w:t xml:space="preserve">0.9443</w:t>
+            </w:r>
+          </w:p>
+        </w:tc>
+        <w:tc>
+          <w:p>
+            <w:pPr>
+              <w:jc w:val="left"/>
+            </w:pPr>
+            <w:r>
+              <w:t xml:space="preserve">0.9858</w:t>
             </w:r>
           </w:p>
         </w:tc>
@@ -862,17 +862,17 @@
               <w:jc w:val="left"/>
             </w:pPr>
             <w:r>
-              <w:t xml:space="preserve">1.4064</w:t>
-            </w:r>
-          </w:p>
-        </w:tc>
-        <w:tc>
-          <w:p>
-            <w:pPr>
-              <w:jc w:val="left"/>
-            </w:pPr>
-            <w:r>
-              <w:t xml:space="preserve">4.9089</w:t>
+              <w:t xml:space="preserve">1.3979</w:t>
+            </w:r>
+          </w:p>
+        </w:tc>
+        <w:tc>
+          <w:p>
+            <w:pPr>
+              <w:jc w:val="left"/>
+            </w:pPr>
+            <w:r>
+              <w:t xml:space="preserve">1.8696</w:t>
             </w:r>
           </w:p>
         </w:tc>
@@ -1391,7 +1391,7 @@
                 <a:graphicData uri="http://schemas.openxmlformats.org/drawingml/2006/picture">
                   <pic:pic>
                     <pic:nvPicPr>
-                      <pic:cNvPr descr="/tmp/RtmpeIwHkw/file3e60d1be.png" id="0" name="Picture"/>
+                      <pic:cNvPr descr="/tmp/RtmpI5pYwT/file552a5108.png" id="0" name="Picture"/>
                       <pic:cNvPicPr>
                         <a:picLocks noChangeArrowheads="1" noChangeAspect="1"/>
                       </pic:cNvPicPr>
@@ -1709,11 +1709,6 @@
         <w:t xml:space="preserve">An ANOVA report with table of descriptives, diagnostic tests and ANOVA-specific statistics.</w:t>
       </w:r>
     </w:p>
-    <w:p>
-      <w:r>
-        <w:t xml:space="preserve">s</w:t>
-      </w:r>
-    </w:p>
     <w:bookmarkStart w:id="introduction-1" w:name="introduction-1"/>
     <w:p>
       <w:pPr>
@@ -2423,15 +2418,6 @@
             </w:tcBorders>
             <w:vAlign w:val="bottom"/>
           </w:tcPr>
-          <w:p/>
-        </w:tc>
-        <w:tc>
-          <w:tcPr>
-            <w:tcBorders>
-              <w:bottom w:val="single"/>
-            </w:tcBorders>
-            <w:vAlign w:val="bottom"/>
-          </w:tcPr>
           <w:p>
             <w:pPr>
               <w:jc w:val="left"/>
@@ -2623,16 +2609,6 @@
               <w:jc w:val="left"/>
             </w:pPr>
             <w:r>
-              <w:t xml:space="preserve">1</w:t>
-            </w:r>
-          </w:p>
-        </w:tc>
-        <w:tc>
-          <w:p>
-            <w:pPr>
-              <w:jc w:val="left"/>
-            </w:pPr>
-            <w:r>
               <w:t xml:space="preserve">male</w:t>
             </w:r>
           </w:p>
@@ -2713,17 +2689,17 @@
               <w:jc w:val="left"/>
             </w:pPr>
             <w:r>
-              <w:t xml:space="preserve">1.3376</w:t>
-            </w:r>
-          </w:p>
-        </w:tc>
-        <w:tc>
-          <w:p>
-            <w:pPr>
-              <w:jc w:val="left"/>
-            </w:pPr>
-            <w:r>
-              <w:t xml:space="preserve">5.727</w:t>
+              <w:t xml:space="preserve">1.3239</w:t>
+            </w:r>
+          </w:p>
+        </w:tc>
+        <w:tc>
+          <w:p>
+            <w:pPr>
+              <w:jc w:val="left"/>
+            </w:pPr>
+            <w:r>
+              <w:t xml:space="preserve">2.6488</w:t>
             </w:r>
           </w:p>
         </w:tc>
@@ -2735,6 +2711,76 @@
               <w:jc w:val="left"/>
             </w:pPr>
             <w:r>
+              <w:t xml:space="preserve">male</w:t>
+            </w:r>
+          </w:p>
+        </w:tc>
+        <w:tc>
+          <w:p>
+            <w:pPr>
+              <w:jc w:val="left"/>
+            </w:pPr>
+            <w:r>
+              <w:t xml:space="preserve">married</w:t>
+            </w:r>
+          </w:p>
+        </w:tc>
+        <w:tc>
+          <w:p>
+            <w:pPr>
+              <w:jc w:val="left"/>
+            </w:pPr>
+            <w:r>
+              <w:t xml:space="preserve">0</w:t>
+            </w:r>
+          </w:p>
+        </w:tc>
+        <w:tc>
+          <w:p>
+            <w:pPr>
+              <w:jc w:val="left"/>
+            </w:pPr>
+            <w:r>
+              <w:t xml:space="preserve">8</w:t>
+            </w:r>
+          </w:p>
+        </w:tc>
+        <w:tc>
+          <w:p>
+            <w:pPr>
+              <w:jc w:val="left"/>
+            </w:pPr>
+            <w:r>
+              <w:t xml:space="preserve">2.9848</w:t>
+            </w:r>
+          </w:p>
+        </w:tc>
+        <w:tc>
+          <w:p>
+            <w:pPr>
+              <w:jc w:val="left"/>
+            </w:pPr>
+            <w:r>
+              <w:t xml:space="preserve">2.029</w:t>
+            </w:r>
+          </w:p>
+        </w:tc>
+        <w:tc>
+          <w:p>
+            <w:pPr>
+              <w:jc w:val="left"/>
+            </w:pPr>
+            <w:r>
+              <w:t xml:space="preserve">3</w:t>
+            </w:r>
+          </w:p>
+        </w:tc>
+        <w:tc>
+          <w:p>
+            <w:pPr>
+              <w:jc w:val="left"/>
+            </w:pPr>
+            <w:r>
               <w:t xml:space="preserve">2</w:t>
             </w:r>
           </w:p>
@@ -2745,97 +2791,17 @@
               <w:jc w:val="left"/>
             </w:pPr>
             <w:r>
-              <w:t xml:space="preserve">male</w:t>
-            </w:r>
-          </w:p>
-        </w:tc>
-        <w:tc>
-          <w:p>
-            <w:pPr>
-              <w:jc w:val="left"/>
-            </w:pPr>
-            <w:r>
-              <w:t xml:space="preserve">married</w:t>
-            </w:r>
-          </w:p>
-        </w:tc>
-        <w:tc>
-          <w:p>
-            <w:pPr>
-              <w:jc w:val="left"/>
-            </w:pPr>
-            <w:r>
-              <w:t xml:space="preserve">0</w:t>
-            </w:r>
-          </w:p>
-        </w:tc>
-        <w:tc>
-          <w:p>
-            <w:pPr>
-              <w:jc w:val="left"/>
-            </w:pPr>
-            <w:r>
-              <w:t xml:space="preserve">8</w:t>
-            </w:r>
-          </w:p>
-        </w:tc>
-        <w:tc>
-          <w:p>
-            <w:pPr>
-              <w:jc w:val="left"/>
-            </w:pPr>
-            <w:r>
-              <w:t xml:space="preserve">2.9848</w:t>
-            </w:r>
-          </w:p>
-        </w:tc>
-        <w:tc>
-          <w:p>
-            <w:pPr>
-              <w:jc w:val="left"/>
-            </w:pPr>
-            <w:r>
-              <w:t xml:space="preserve">2.029</w:t>
-            </w:r>
-          </w:p>
-        </w:tc>
-        <w:tc>
-          <w:p>
-            <w:pPr>
-              <w:jc w:val="left"/>
-            </w:pPr>
-            <w:r>
-              <w:t xml:space="preserve">3</w:t>
-            </w:r>
-          </w:p>
-        </w:tc>
-        <w:tc>
-          <w:p>
-            <w:pPr>
-              <w:jc w:val="left"/>
-            </w:pPr>
-            <w:r>
-              <w:t xml:space="preserve">2</w:t>
-            </w:r>
-          </w:p>
-        </w:tc>
-        <w:tc>
-          <w:p>
-            <w:pPr>
-              <w:jc w:val="left"/>
-            </w:pPr>
-            <w:r>
-              <w:t xml:space="preserve">0.9027</w:t>
-            </w:r>
-          </w:p>
-        </w:tc>
-        <w:tc>
-          <w:p>
-            <w:pPr>
-              <w:jc w:val="left"/>
-            </w:pPr>
-            <w:r>
-              <w:t xml:space="preserve">3.351</w:t>
+              <w:t xml:space="preserve">0.862</w:t>
+            </w:r>
+          </w:p>
+        </w:tc>
+        <w:tc>
+          <w:p>
+            <w:pPr>
+              <w:jc w:val="left"/>
+            </w:pPr>
+            <w:r>
+              <w:t xml:space="preserve">0.1509</w:t>
             </w:r>
           </w:p>
         </w:tc>
@@ -2847,6 +2813,66 @@
               <w:jc w:val="left"/>
             </w:pPr>
             <w:r>
+              <w:t xml:space="preserve">male</w:t>
+            </w:r>
+          </w:p>
+        </w:tc>
+        <w:tc>
+          <w:p>
+            <w:pPr>
+              <w:jc w:val="left"/>
+            </w:pPr>
+            <w:r>
+              <w:t xml:space="preserve">single</w:t>
+            </w:r>
+          </w:p>
+        </w:tc>
+        <w:tc>
+          <w:p>
+            <w:pPr>
+              <w:jc w:val="left"/>
+            </w:pPr>
+            <w:r>
+              <w:t xml:space="preserve">0</w:t>
+            </w:r>
+          </w:p>
+        </w:tc>
+        <w:tc>
+          <w:p>
+            <w:pPr>
+              <w:jc w:val="left"/>
+            </w:pPr>
+            <w:r>
+              <w:t xml:space="preserve">10</w:t>
+            </w:r>
+          </w:p>
+        </w:tc>
+        <w:tc>
+          <w:p>
+            <w:pPr>
+              <w:jc w:val="left"/>
+            </w:pPr>
+            <w:r>
+              <w:t xml:space="preserve">3.5027</w:t>
+            </w:r>
+          </w:p>
+        </w:tc>
+        <w:tc>
+          <w:p>
+            <w:pPr>
+              <w:jc w:val="left"/>
+            </w:pPr>
+            <w:r>
+              <w:t xml:space="preserve">1.9361</w:t>
+            </w:r>
+          </w:p>
+        </w:tc>
+        <w:tc>
+          <w:p>
+            <w:pPr>
+              <w:jc w:val="left"/>
+            </w:pPr>
+            <w:r>
               <w:t xml:space="preserve">3</w:t>
             </w:r>
           </w:p>
@@ -2857,66 +2883,6 @@
               <w:jc w:val="left"/>
             </w:pPr>
             <w:r>
-              <w:t xml:space="preserve">male</w:t>
-            </w:r>
-          </w:p>
-        </w:tc>
-        <w:tc>
-          <w:p>
-            <w:pPr>
-              <w:jc w:val="left"/>
-            </w:pPr>
-            <w:r>
-              <w:t xml:space="preserve">single</w:t>
-            </w:r>
-          </w:p>
-        </w:tc>
-        <w:tc>
-          <w:p>
-            <w:pPr>
-              <w:jc w:val="left"/>
-            </w:pPr>
-            <w:r>
-              <w:t xml:space="preserve">0</w:t>
-            </w:r>
-          </w:p>
-        </w:tc>
-        <w:tc>
-          <w:p>
-            <w:pPr>
-              <w:jc w:val="left"/>
-            </w:pPr>
-            <w:r>
-              <w:t xml:space="preserve">10</w:t>
-            </w:r>
-          </w:p>
-        </w:tc>
-        <w:tc>
-          <w:p>
-            <w:pPr>
-              <w:jc w:val="left"/>
-            </w:pPr>
-            <w:r>
-              <w:t xml:space="preserve">3.5027</w:t>
-            </w:r>
-          </w:p>
-        </w:tc>
-        <w:tc>
-          <w:p>
-            <w:pPr>
-              <w:jc w:val="left"/>
-            </w:pPr>
-            <w:r>
-              <w:t xml:space="preserve">1.9361</w:t>
-            </w:r>
-          </w:p>
-        </w:tc>
-        <w:tc>
-          <w:p>
-            <w:pPr>
-              <w:jc w:val="left"/>
-            </w:pPr>
-            <w:r>
               <w:t xml:space="preserve">3</w:t>
             </w:r>
           </w:p>
@@ -2927,27 +2893,17 @@
               <w:jc w:val="left"/>
             </w:pPr>
             <w:r>
-              <w:t xml:space="preserve">3</w:t>
-            </w:r>
-          </w:p>
-        </w:tc>
-        <w:tc>
-          <w:p>
-            <w:pPr>
-              <w:jc w:val="left"/>
-            </w:pPr>
-            <w:r>
-              <w:t xml:space="preserve">0.7636</w:t>
-            </w:r>
-          </w:p>
-        </w:tc>
-        <w:tc>
-          <w:p>
-            <w:pPr>
-              <w:jc w:val="left"/>
-            </w:pPr>
-            <w:r>
-              <w:t xml:space="preserve">3.1208</w:t>
+              <w:t xml:space="preserve">0.7574</w:t>
+            </w:r>
+          </w:p>
+        </w:tc>
+        <w:tc>
+          <w:p>
+            <w:pPr>
+              <w:jc w:val="left"/>
+            </w:pPr>
+            <w:r>
+              <w:t xml:space="preserve">0.0875</w:t>
             </w:r>
           </w:p>
         </w:tc>
@@ -2959,16 +2915,6 @@
               <w:jc w:val="left"/>
             </w:pPr>
             <w:r>
-              <w:t xml:space="preserve">5</w:t>
-            </w:r>
-          </w:p>
-        </w:tc>
-        <w:tc>
-          <w:p>
-            <w:pPr>
-              <w:jc w:val="left"/>
-            </w:pPr>
-            <w:r>
               <w:t xml:space="preserve">female</w:t>
             </w:r>
           </w:p>
@@ -3049,17 +2995,17 @@
               <w:jc w:val="left"/>
             </w:pPr>
             <w:r>
-              <w:t xml:space="preserve">1.4017</w:t>
-            </w:r>
-          </w:p>
-        </w:tc>
-        <w:tc>
-          <w:p>
-            <w:pPr>
-              <w:jc w:val="left"/>
-            </w:pPr>
-            <w:r>
-              <w:t xml:space="preserve">4.9165</w:t>
+              <w:t xml:space="preserve">1.3833</w:t>
+            </w:r>
+          </w:p>
+        </w:tc>
+        <w:tc>
+          <w:p>
+            <w:pPr>
+              <w:jc w:val="left"/>
+            </w:pPr>
+            <w:r>
+              <w:t xml:space="preserve">1.8306</w:t>
             </w:r>
           </w:p>
         </w:tc>
@@ -3071,16 +3017,6 @@
               <w:jc w:val="left"/>
             </w:pPr>
             <w:r>
-              <w:t xml:space="preserve">6</w:t>
-            </w:r>
-          </w:p>
-        </w:tc>
-        <w:tc>
-          <w:p>
-            <w:pPr>
-              <w:jc w:val="left"/>
-            </w:pPr>
-            <w:r>
               <w:t xml:space="preserve">female</w:t>
             </w:r>
           </w:p>
@@ -3161,17 +3097,17 @@
               <w:jc w:val="left"/>
             </w:pPr>
             <w:r>
-              <w:t xml:space="preserve">2.1875</w:t>
-            </w:r>
-          </w:p>
-        </w:tc>
-        <w:tc>
-          <w:p>
-            <w:pPr>
-              <w:jc w:val="left"/>
-            </w:pPr>
-            <w:r>
-              <w:t xml:space="preserve">9.2864</w:t>
+              <w:t xml:space="preserve">2.0626</w:t>
+            </w:r>
+          </w:p>
+        </w:tc>
+        <w:tc>
+          <w:p>
+            <w:pPr>
+              <w:jc w:val="left"/>
+            </w:pPr>
+            <w:r>
+              <w:t xml:space="preserve">5.5858</w:t>
             </w:r>
           </w:p>
         </w:tc>
@@ -3183,16 +3119,6 @@
               <w:jc w:val="left"/>
             </w:pPr>
             <w:r>
-              <w:t xml:space="preserve">7</w:t>
-            </w:r>
-          </w:p>
-        </w:tc>
-        <w:tc>
-          <w:p>
-            <w:pPr>
-              <w:jc w:val="left"/>
-            </w:pPr>
-            <w:r>
               <w:t xml:space="preserve">female</w:t>
             </w:r>
           </w:p>
@@ -3273,17 +3199,17 @@
               <w:jc w:val="left"/>
             </w:pPr>
             <w:r>
-              <w:t xml:space="preserve">1.2045</w:t>
-            </w:r>
-          </w:p>
-        </w:tc>
-        <w:tc>
-          <w:p>
-            <w:pPr>
-              <w:jc w:val="left"/>
-            </w:pPr>
-            <w:r>
-              <w:t xml:space="preserve">4.0139</w:t>
+              <w:t xml:space="preserve">1.1851</w:t>
+            </w:r>
+          </w:p>
+        </w:tc>
+        <w:tc>
+          <w:p>
+            <w:pPr>
+              <w:jc w:val="left"/>
+            </w:pPr>
+            <w:r>
+              <w:t xml:space="preserve">0.9281</w:t>
             </w:r>
           </w:p>
         </w:tc>
@@ -3802,7 +3728,7 @@
                 <a:graphicData uri="http://schemas.openxmlformats.org/drawingml/2006/picture">
                   <pic:pic>
                     <pic:nvPicPr>
-                      <pic:cNvPr descr="/tmp/RtmpeIwHkw/file605e2393.png" id="0" name="Picture"/>
+                      <pic:cNvPr descr="/tmp/RtmpI5pYwT/file7e622aca.png" id="0" name="Picture"/>
                       <pic:cNvPicPr>
                         <a:picLocks noChangeArrowheads="1" noChangeAspect="1"/>
                       </pic:cNvPicPr>
@@ -4317,7 +4243,7 @@
         <w:t xml:space="preserve"> </w:t>
       </w:r>
       <w:r>
-        <w:t xml:space="preserve">(0.1) in 0.92 sec on x86_64-unknown-linux-gnu platform.</w:t>
+        <w:t xml:space="preserve">(0.2) in 1.695 sec on x86_64-unknown-linux-gnu platform.</w:t>
       </w:r>
     </w:p>
     <w:p>

</xml_diff>